<commit_message>
fix(reports): preview vs doc/pdf consistency, outcome & autofill logic
</commit_message>
<xml_diff>
--- a/src/reports/templates/Daily Note – Template.docx
+++ b/src/reports/templates/Daily Note – Template.docx
@@ -3111,7 +3111,7 @@
       </w:tr>
       <w:tr>
         <w:trPr>
-          <w:trHeight w:val="400"/>
+          <w:trHeight w:val="303"/>
           <w:jc w:val="center"/>
         </w:trPr>
         <w:tc>
@@ -3164,7 +3164,6 @@
           <w:tcPr>
             <w:tcW w:w="10755" w:type="dxa"/>
             <w:gridSpan w:val="14"/>
-            <w:vMerge w:val="restart"/>
             <w:tcMar>
               <w:top w:w="100" w:type="dxa"/>
               <w:left w:w="100" w:type="dxa"/>
@@ -3238,187 +3237,6 @@
               <w:rPr>
                 <w:b/>
                 <w:bCs/>
-                <w:color w:val="38761D"/>
-                <w:sz w:val="20"/>
-                <w:szCs w:val="20"/>
-              </w:rPr>
-            </w:pPr>
-          </w:p>
-          <w:p>
-            <w:pPr>
-              <w:widowControl w:val="0"/>
-              <w:pBdr>
-                <w:top w:val="nil"/>
-                <w:left w:val="nil"/>
-                <w:bottom w:val="nil"/>
-                <w:right w:val="nil"/>
-                <w:between w:val="nil"/>
-              </w:pBdr>
-              <w:spacing w:line="240" w:lineRule="auto"/>
-              <w:rPr>
-                <w:b/>
-                <w:bCs/>
-                <w:color w:val="38761D"/>
-                <w:sz w:val="20"/>
-                <w:szCs w:val="20"/>
-              </w:rPr>
-            </w:pPr>
-          </w:p>
-          <w:p>
-            <w:pPr>
-              <w:widowControl w:val="0"/>
-              <w:pBdr>
-                <w:top w:val="nil"/>
-                <w:left w:val="nil"/>
-                <w:bottom w:val="nil"/>
-                <w:right w:val="nil"/>
-                <w:between w:val="nil"/>
-              </w:pBdr>
-              <w:spacing w:line="240" w:lineRule="auto"/>
-              <w:rPr>
-                <w:b/>
-                <w:bCs/>
-                <w:color w:val="38761D"/>
-                <w:sz w:val="20"/>
-                <w:szCs w:val="20"/>
-              </w:rPr>
-            </w:pPr>
-          </w:p>
-          <w:p>
-            <w:pPr>
-              <w:widowControl w:val="0"/>
-              <w:pBdr>
-                <w:top w:val="nil"/>
-                <w:left w:val="nil"/>
-                <w:bottom w:val="nil"/>
-                <w:right w:val="nil"/>
-                <w:between w:val="nil"/>
-              </w:pBdr>
-              <w:spacing w:line="240" w:lineRule="auto"/>
-              <w:rPr>
-                <w:b/>
-                <w:bCs/>
-                <w:color w:val="38761D"/>
-                <w:sz w:val="20"/>
-                <w:szCs w:val="20"/>
-              </w:rPr>
-            </w:pPr>
-          </w:p>
-          <w:p>
-            <w:pPr>
-              <w:widowControl w:val="0"/>
-              <w:pBdr>
-                <w:top w:val="nil"/>
-                <w:left w:val="nil"/>
-                <w:bottom w:val="nil"/>
-                <w:right w:val="nil"/>
-                <w:between w:val="nil"/>
-              </w:pBdr>
-              <w:spacing w:line="240" w:lineRule="auto"/>
-              <w:rPr>
-                <w:b/>
-                <w:bCs/>
-                <w:color w:val="38761D"/>
-                <w:sz w:val="20"/>
-                <w:szCs w:val="20"/>
-              </w:rPr>
-            </w:pPr>
-          </w:p>
-          <w:p>
-            <w:pPr>
-              <w:widowControl w:val="0"/>
-              <w:pBdr>
-                <w:top w:val="nil"/>
-                <w:left w:val="nil"/>
-                <w:bottom w:val="nil"/>
-                <w:right w:val="nil"/>
-                <w:between w:val="nil"/>
-              </w:pBdr>
-              <w:spacing w:line="240" w:lineRule="auto"/>
-              <w:rPr>
-                <w:b/>
-                <w:bCs/>
-                <w:color w:val="38761D"/>
-                <w:sz w:val="20"/>
-                <w:szCs w:val="20"/>
-              </w:rPr>
-            </w:pPr>
-          </w:p>
-          <w:p>
-            <w:pPr>
-              <w:widowControl w:val="0"/>
-              <w:pBdr>
-                <w:top w:val="nil"/>
-                <w:left w:val="nil"/>
-                <w:bottom w:val="nil"/>
-                <w:right w:val="nil"/>
-                <w:between w:val="nil"/>
-              </w:pBdr>
-              <w:spacing w:line="240" w:lineRule="auto"/>
-              <w:rPr>
-                <w:b/>
-                <w:bCs/>
-                <w:color w:val="38761D"/>
-                <w:sz w:val="20"/>
-                <w:szCs w:val="20"/>
-              </w:rPr>
-            </w:pPr>
-          </w:p>
-          <w:p>
-            <w:pPr>
-              <w:widowControl w:val="0"/>
-              <w:pBdr>
-                <w:top w:val="nil"/>
-                <w:left w:val="nil"/>
-                <w:bottom w:val="nil"/>
-                <w:right w:val="nil"/>
-                <w:between w:val="nil"/>
-              </w:pBdr>
-              <w:spacing w:line="240" w:lineRule="auto"/>
-              <w:rPr>
-                <w:b/>
-                <w:bCs/>
-                <w:color w:val="38761D"/>
-                <w:sz w:val="20"/>
-                <w:szCs w:val="20"/>
-              </w:rPr>
-            </w:pPr>
-          </w:p>
-          <w:p>
-            <w:pPr>
-              <w:widowControl w:val="0"/>
-              <w:pBdr>
-                <w:top w:val="nil"/>
-                <w:left w:val="nil"/>
-                <w:bottom w:val="nil"/>
-                <w:right w:val="nil"/>
-                <w:between w:val="nil"/>
-              </w:pBdr>
-              <w:spacing w:line="240" w:lineRule="auto"/>
-              <w:rPr>
-                <w:b/>
-                <w:bCs/>
-                <w:color w:val="38761D"/>
-                <w:sz w:val="20"/>
-                <w:szCs w:val="20"/>
-              </w:rPr>
-            </w:pPr>
-          </w:p>
-          <w:p>
-            <w:pPr>
-              <w:widowControl w:val="0"/>
-              <w:pBdr>
-                <w:top w:val="nil"/>
-                <w:left w:val="nil"/>
-                <w:bottom w:val="nil"/>
-                <w:right w:val="nil"/>
-                <w:between w:val="nil"/>
-              </w:pBdr>
-              <w:spacing w:line="240" w:lineRule="auto"/>
-              <w:rPr>
-                <w:b/>
-                <w:bCs/>
-                <w:color w:val="38761D"/>
                 <w:sz w:val="20"/>
                 <w:szCs w:val="20"/>
               </w:rPr>
@@ -3433,34 +3251,84 @@
         </w:trPr>
         <w:tc>
           <w:tcPr>
-            <w:tcW w:w="10755" w:type="dxa"/>
-            <w:gridSpan w:val="14"/>
-            <w:vMerge/>
-            <w:tcMar>
-              <w:top w:w="100" w:type="dxa"/>
-              <w:left w:w="100" w:type="dxa"/>
-              <w:bottom w:w="100" w:type="dxa"/>
-              <w:right w:w="100" w:type="dxa"/>
-            </w:tcMar>
-          </w:tcPr>
-          <w:p>
-            <w:pPr>
-              <w:widowControl w:val="0"/>
-              <w:pBdr>
-                <w:top w:val="nil"/>
-                <w:left w:val="nil"/>
-                <w:bottom w:val="nil"/>
-                <w:right w:val="nil"/>
-                <w:between w:val="nil"/>
-              </w:pBdr>
-              <w:spacing w:line="240" w:lineRule="auto"/>
-              <w:rPr>
-                <w:b/>
-                <w:bCs/>
-                <w:sz w:val="20"/>
-                <w:szCs w:val="20"/>
-              </w:rPr>
-            </w:pPr>
+            <w:tcW w:w="3045" w:type="dxa"/>
+            <w:gridSpan w:val="4"/>
+            <w:vMerge w:val="restart"/>
+            <w:tcMar>
+              <w:top w:w="100" w:type="dxa"/>
+              <w:left w:w="100" w:type="dxa"/>
+              <w:bottom w:w="100" w:type="dxa"/>
+              <w:right w:w="100" w:type="dxa"/>
+            </w:tcMar>
+            <w:vAlign w:val="center"/>
+          </w:tcPr>
+          <w:p>
+            <w:pPr>
+              <w:widowControl w:val="0"/>
+              <w:pBdr>
+                <w:top w:val="nil"/>
+                <w:left w:val="nil"/>
+                <w:bottom w:val="nil"/>
+                <w:right w:val="nil"/>
+                <w:between w:val="nil"/>
+              </w:pBdr>
+              <w:spacing w:line="240" w:lineRule="auto"/>
+              <w:rPr>
+                <w:b/>
+                <w:bCs/>
+                <w:sz w:val="20"/>
+                <w:szCs w:val="20"/>
+              </w:rPr>
+            </w:pPr>
+            <w:r>
+              <w:rPr>
+                <w:b/>
+                <w:bCs/>
+                <w:sz w:val="20"/>
+                <w:szCs w:val="20"/>
+              </w:rPr>
+              <w:t xml:space="preserve">Specific Location(s) of Service Delivery: </w:t>
+            </w:r>
+          </w:p>
+        </w:tc>
+        <w:tc>
+          <w:tcPr>
+            <w:tcW w:w="7710" w:type="dxa"/>
+            <w:gridSpan w:val="10"/>
+            <w:tcMar>
+              <w:top w:w="100" w:type="dxa"/>
+              <w:left w:w="100" w:type="dxa"/>
+              <w:bottom w:w="100" w:type="dxa"/>
+              <w:right w:w="100" w:type="dxa"/>
+            </w:tcMar>
+          </w:tcPr>
+          <w:p>
+            <w:pPr>
+              <w:widowControl w:val="0"/>
+              <w:pBdr>
+                <w:top w:val="nil"/>
+                <w:left w:val="nil"/>
+                <w:bottom w:val="nil"/>
+                <w:right w:val="nil"/>
+                <w:between w:val="nil"/>
+              </w:pBdr>
+              <w:spacing w:line="240" w:lineRule="auto"/>
+              <w:rPr>
+                <w:b/>
+                <w:bCs/>
+                <w:sz w:val="20"/>
+                <w:szCs w:val="20"/>
+              </w:rPr>
+            </w:pPr>
+            <w:r>
+              <w:rPr>
+                <w:b/>
+                <w:bCs/>
+                <w:sz w:val="20"/>
+                <w:szCs w:val="20"/>
+              </w:rPr>
+              <w:t>{{PatientAddress1}}</w:t>
+            </w:r>
           </w:p>
         </w:tc>
       </w:tr>
@@ -3471,34 +3339,130 @@
         </w:trPr>
         <w:tc>
           <w:tcPr>
+            <w:tcW w:w="3045" w:type="dxa"/>
+            <w:gridSpan w:val="4"/>
+            <w:vMerge/>
+            <w:tcMar>
+              <w:top w:w="100" w:type="dxa"/>
+              <w:left w:w="100" w:type="dxa"/>
+              <w:bottom w:w="100" w:type="dxa"/>
+              <w:right w:w="100" w:type="dxa"/>
+            </w:tcMar>
+            <w:vAlign w:val="center"/>
+          </w:tcPr>
+          <w:p>
+            <w:pPr>
+              <w:widowControl w:val="0"/>
+              <w:pBdr>
+                <w:top w:val="nil"/>
+                <w:left w:val="nil"/>
+                <w:bottom w:val="nil"/>
+                <w:right w:val="nil"/>
+                <w:between w:val="nil"/>
+              </w:pBdr>
+              <w:rPr>
+                <w:b/>
+                <w:bCs/>
+                <w:sz w:val="20"/>
+                <w:szCs w:val="20"/>
+              </w:rPr>
+            </w:pPr>
+          </w:p>
+        </w:tc>
+        <w:tc>
+          <w:tcPr>
+            <w:tcW w:w="7710" w:type="dxa"/>
+            <w:gridSpan w:val="10"/>
+            <w:tcMar>
+              <w:top w:w="100" w:type="dxa"/>
+              <w:left w:w="100" w:type="dxa"/>
+              <w:bottom w:w="100" w:type="dxa"/>
+              <w:right w:w="100" w:type="dxa"/>
+            </w:tcMar>
+          </w:tcPr>
+          <w:p>
+            <w:pPr>
+              <w:widowControl w:val="0"/>
+              <w:pBdr>
+                <w:top w:val="nil"/>
+                <w:left w:val="nil"/>
+                <w:bottom w:val="nil"/>
+                <w:right w:val="nil"/>
+                <w:between w:val="nil"/>
+              </w:pBdr>
+              <w:spacing w:line="240" w:lineRule="auto"/>
+              <w:rPr>
+                <w:b/>
+                <w:bCs/>
+                <w:sz w:val="20"/>
+                <w:szCs w:val="20"/>
+              </w:rPr>
+            </w:pPr>
+            <w:r>
+              <w:rPr>
+                <w:b/>
+                <w:bCs/>
+                <w:sz w:val="20"/>
+                <w:szCs w:val="20"/>
+              </w:rPr>
+              <w:t>{{PatientAddress2}}</w:t>
+            </w:r>
+          </w:p>
+        </w:tc>
+      </w:tr>
+      <w:tr>
+        <w:trPr>
+          <w:trHeight w:val="450"/>
+          <w:jc w:val="center"/>
+        </w:trPr>
+        <w:tc>
+          <w:tcPr>
             <w:tcW w:w="10755" w:type="dxa"/>
             <w:gridSpan w:val="14"/>
-            <w:vMerge/>
-            <w:tcMar>
-              <w:top w:w="100" w:type="dxa"/>
-              <w:left w:w="100" w:type="dxa"/>
-              <w:bottom w:w="100" w:type="dxa"/>
-              <w:right w:w="100" w:type="dxa"/>
-            </w:tcMar>
-          </w:tcPr>
-          <w:p>
-            <w:pPr>
-              <w:widowControl w:val="0"/>
-              <w:pBdr>
-                <w:top w:val="nil"/>
-                <w:left w:val="nil"/>
-                <w:bottom w:val="nil"/>
-                <w:right w:val="nil"/>
-                <w:between w:val="nil"/>
-              </w:pBdr>
-              <w:spacing w:line="240" w:lineRule="auto"/>
-              <w:rPr>
-                <w:b/>
-                <w:bCs/>
-                <w:sz w:val="20"/>
-                <w:szCs w:val="20"/>
-              </w:rPr>
-            </w:pPr>
+            <w:tcMar>
+              <w:top w:w="100" w:type="dxa"/>
+              <w:left w:w="100" w:type="dxa"/>
+              <w:bottom w:w="100" w:type="dxa"/>
+              <w:right w:w="100" w:type="dxa"/>
+            </w:tcMar>
+          </w:tcPr>
+          <w:p>
+            <w:pPr>
+              <w:widowControl w:val="0"/>
+              <w:pBdr>
+                <w:top w:val="nil"/>
+                <w:left w:val="nil"/>
+                <w:bottom w:val="nil"/>
+                <w:right w:val="nil"/>
+                <w:between w:val="nil"/>
+              </w:pBdr>
+              <w:spacing w:line="240" w:lineRule="auto"/>
+              <w:rPr>
+                <w:b/>
+                <w:bCs/>
+                <w:sz w:val="20"/>
+                <w:szCs w:val="20"/>
+              </w:rPr>
+            </w:pPr>
+            <w:r>
+              <w:rPr>
+                <w:b/>
+                <w:bCs/>
+                <w:color w:val="0000FF"/>
+                <w:sz w:val="20"/>
+                <w:szCs w:val="20"/>
+              </w:rPr>
+              <w:t>What opportunities were offered that were consistent with the individual’s preferences, choices, and desires?</w:t>
+            </w:r>
+            <w:r>
+              <w:rPr>
+                <w:b/>
+                <w:bCs/>
+                <w:sz w:val="20"/>
+                <w:szCs w:val="20"/>
+              </w:rPr>
+              <w:t xml:space="preserve"> </w:t>
+            </w:r>
           </w:p>
         </w:tc>
       </w:tr>
@@ -3511,267 +3475,6 @@
           <w:tcPr>
             <w:tcW w:w="10755" w:type="dxa"/>
             <w:gridSpan w:val="14"/>
-            <w:vMerge/>
-            <w:tcMar>
-              <w:top w:w="100" w:type="dxa"/>
-              <w:left w:w="100" w:type="dxa"/>
-              <w:bottom w:w="100" w:type="dxa"/>
-              <w:right w:w="100" w:type="dxa"/>
-            </w:tcMar>
-          </w:tcPr>
-          <w:p>
-            <w:pPr>
-              <w:widowControl w:val="0"/>
-              <w:pBdr>
-                <w:top w:val="nil"/>
-                <w:left w:val="nil"/>
-                <w:bottom w:val="nil"/>
-                <w:right w:val="nil"/>
-                <w:between w:val="nil"/>
-              </w:pBdr>
-              <w:spacing w:line="240" w:lineRule="auto"/>
-              <w:rPr>
-                <w:b/>
-                <w:bCs/>
-                <w:sz w:val="20"/>
-                <w:szCs w:val="20"/>
-              </w:rPr>
-            </w:pPr>
-          </w:p>
-        </w:tc>
-      </w:tr>
-      <w:tr>
-        <w:trPr>
-          <w:trHeight w:val="400"/>
-          <w:jc w:val="center"/>
-        </w:trPr>
-        <w:tc>
-          <w:tcPr>
-            <w:tcW w:w="3045" w:type="dxa"/>
-            <w:gridSpan w:val="4"/>
-            <w:vMerge w:val="restart"/>
-            <w:tcMar>
-              <w:top w:w="100" w:type="dxa"/>
-              <w:left w:w="100" w:type="dxa"/>
-              <w:bottom w:w="100" w:type="dxa"/>
-              <w:right w:w="100" w:type="dxa"/>
-            </w:tcMar>
-            <w:vAlign w:val="center"/>
-          </w:tcPr>
-          <w:p>
-            <w:pPr>
-              <w:widowControl w:val="0"/>
-              <w:pBdr>
-                <w:top w:val="nil"/>
-                <w:left w:val="nil"/>
-                <w:bottom w:val="nil"/>
-                <w:right w:val="nil"/>
-                <w:between w:val="nil"/>
-              </w:pBdr>
-              <w:spacing w:line="240" w:lineRule="auto"/>
-              <w:rPr>
-                <w:b/>
-                <w:bCs/>
-                <w:sz w:val="20"/>
-                <w:szCs w:val="20"/>
-              </w:rPr>
-            </w:pPr>
-            <w:r>
-              <w:rPr>
-                <w:b/>
-                <w:bCs/>
-                <w:sz w:val="20"/>
-                <w:szCs w:val="20"/>
-              </w:rPr>
-              <w:t xml:space="preserve">Specific Location(s) of Service Delivery: </w:t>
-            </w:r>
-          </w:p>
-        </w:tc>
-        <w:tc>
-          <w:tcPr>
-            <w:tcW w:w="7710" w:type="dxa"/>
-            <w:gridSpan w:val="10"/>
-            <w:tcMar>
-              <w:top w:w="100" w:type="dxa"/>
-              <w:left w:w="100" w:type="dxa"/>
-              <w:bottom w:w="100" w:type="dxa"/>
-              <w:right w:w="100" w:type="dxa"/>
-            </w:tcMar>
-          </w:tcPr>
-          <w:p>
-            <w:pPr>
-              <w:widowControl w:val="0"/>
-              <w:pBdr>
-                <w:top w:val="nil"/>
-                <w:left w:val="nil"/>
-                <w:bottom w:val="nil"/>
-                <w:right w:val="nil"/>
-                <w:between w:val="nil"/>
-              </w:pBdr>
-              <w:spacing w:line="240" w:lineRule="auto"/>
-              <w:rPr>
-                <w:b/>
-                <w:bCs/>
-                <w:sz w:val="20"/>
-                <w:szCs w:val="20"/>
-              </w:rPr>
-            </w:pPr>
-            <w:r>
-              <w:rPr>
-                <w:b/>
-                <w:bCs/>
-                <w:sz w:val="20"/>
-                <w:szCs w:val="20"/>
-              </w:rPr>
-              <w:t>{{PatientAddress1}}</w:t>
-            </w:r>
-          </w:p>
-        </w:tc>
-      </w:tr>
-      <w:tr>
-        <w:trPr>
-          <w:trHeight w:val="400"/>
-          <w:jc w:val="center"/>
-        </w:trPr>
-        <w:tc>
-          <w:tcPr>
-            <w:tcW w:w="3045" w:type="dxa"/>
-            <w:gridSpan w:val="4"/>
-            <w:vMerge/>
-            <w:tcMar>
-              <w:top w:w="100" w:type="dxa"/>
-              <w:left w:w="100" w:type="dxa"/>
-              <w:bottom w:w="100" w:type="dxa"/>
-              <w:right w:w="100" w:type="dxa"/>
-            </w:tcMar>
-            <w:vAlign w:val="center"/>
-          </w:tcPr>
-          <w:p>
-            <w:pPr>
-              <w:widowControl w:val="0"/>
-              <w:pBdr>
-                <w:top w:val="nil"/>
-                <w:left w:val="nil"/>
-                <w:bottom w:val="nil"/>
-                <w:right w:val="nil"/>
-                <w:between w:val="nil"/>
-              </w:pBdr>
-              <w:rPr>
-                <w:b/>
-                <w:bCs/>
-                <w:sz w:val="20"/>
-                <w:szCs w:val="20"/>
-              </w:rPr>
-            </w:pPr>
-          </w:p>
-        </w:tc>
-        <w:tc>
-          <w:tcPr>
-            <w:tcW w:w="7710" w:type="dxa"/>
-            <w:gridSpan w:val="10"/>
-            <w:tcMar>
-              <w:top w:w="100" w:type="dxa"/>
-              <w:left w:w="100" w:type="dxa"/>
-              <w:bottom w:w="100" w:type="dxa"/>
-              <w:right w:w="100" w:type="dxa"/>
-            </w:tcMar>
-          </w:tcPr>
-          <w:p>
-            <w:pPr>
-              <w:widowControl w:val="0"/>
-              <w:pBdr>
-                <w:top w:val="nil"/>
-                <w:left w:val="nil"/>
-                <w:bottom w:val="nil"/>
-                <w:right w:val="nil"/>
-                <w:between w:val="nil"/>
-              </w:pBdr>
-              <w:spacing w:line="240" w:lineRule="auto"/>
-              <w:rPr>
-                <w:b/>
-                <w:bCs/>
-                <w:sz w:val="20"/>
-                <w:szCs w:val="20"/>
-              </w:rPr>
-            </w:pPr>
-            <w:r>
-              <w:rPr>
-                <w:b/>
-                <w:bCs/>
-                <w:sz w:val="20"/>
-                <w:szCs w:val="20"/>
-              </w:rPr>
-              <w:t>{{PatientAddress2}}</w:t>
-            </w:r>
-          </w:p>
-        </w:tc>
-      </w:tr>
-      <w:tr>
-        <w:trPr>
-          <w:trHeight w:val="450"/>
-          <w:jc w:val="center"/>
-        </w:trPr>
-        <w:tc>
-          <w:tcPr>
-            <w:tcW w:w="10755" w:type="dxa"/>
-            <w:gridSpan w:val="14"/>
-            <w:tcMar>
-              <w:top w:w="100" w:type="dxa"/>
-              <w:left w:w="100" w:type="dxa"/>
-              <w:bottom w:w="100" w:type="dxa"/>
-              <w:right w:w="100" w:type="dxa"/>
-            </w:tcMar>
-          </w:tcPr>
-          <w:p>
-            <w:pPr>
-              <w:widowControl w:val="0"/>
-              <w:pBdr>
-                <w:top w:val="nil"/>
-                <w:left w:val="nil"/>
-                <w:bottom w:val="nil"/>
-                <w:right w:val="nil"/>
-                <w:between w:val="nil"/>
-              </w:pBdr>
-              <w:spacing w:line="240" w:lineRule="auto"/>
-              <w:rPr>
-                <w:b/>
-                <w:bCs/>
-                <w:sz w:val="20"/>
-                <w:szCs w:val="20"/>
-              </w:rPr>
-            </w:pPr>
-            <w:r>
-              <w:rPr>
-                <w:b/>
-                <w:bCs/>
-                <w:color w:val="0000FF"/>
-                <w:sz w:val="20"/>
-                <w:szCs w:val="20"/>
-              </w:rPr>
-              <w:lastRenderedPageBreak/>
-              <w:t>What opportunities were offered that were consistent with the individual’s preferences, choices, and desires?</w:t>
-            </w:r>
-            <w:r>
-              <w:rPr>
-                <w:b/>
-                <w:bCs/>
-                <w:sz w:val="20"/>
-                <w:szCs w:val="20"/>
-              </w:rPr>
-              <w:t xml:space="preserve"> </w:t>
-            </w:r>
-          </w:p>
-        </w:tc>
-      </w:tr>
-      <w:tr>
-        <w:trPr>
-          <w:trHeight w:val="400"/>
-          <w:jc w:val="center"/>
-        </w:trPr>
-        <w:tc>
-          <w:tcPr>
-            <w:tcW w:w="10755" w:type="dxa"/>
-            <w:gridSpan w:val="14"/>
             <w:vMerge w:val="restart"/>
             <w:tcMar>
               <w:top w:w="100" w:type="dxa"/>
@@ -4006,6 +3709,7 @@
                 <w:sz w:val="20"/>
                 <w:szCs w:val="20"/>
               </w:rPr>
+              <w:lastRenderedPageBreak/>
               <w:t xml:space="preserve">What supports were necessary for the individual during services? </w:t>
             </w:r>
           </w:p>
@@ -5909,23 +5613,7 @@
                 <w:b/>
                 <w:bCs/>
               </w:rPr>
-              <w:t xml:space="preserve">Reviewed &amp; </w:t>
-            </w:r>
-            <w:proofErr w:type="gramStart"/>
-            <w:r>
-              <w:rPr>
-                <w:b/>
-                <w:bCs/>
-              </w:rPr>
-              <w:t>Approved</w:t>
-            </w:r>
-            <w:proofErr w:type="gramEnd"/>
-            <w:r>
-              <w:rPr>
-                <w:b/>
-                <w:bCs/>
-              </w:rPr>
-              <w:t xml:space="preserve"> by</w:t>
+              <w:t>Reviewed &amp; Approved by</w:t>
             </w:r>
           </w:p>
           <w:p>

</xml_diff>

<commit_message>
fix: docx signature injection & preview signature data
</commit_message>
<xml_diff>
--- a/src/reports/templates/Daily Note – Template.docx
+++ b/src/reports/templates/Daily Note – Template.docx
@@ -313,7 +313,7 @@
     <w:tbl>
       <w:tblPr>
         <w:tblStyle w:val="a0"/>
-        <w:tblW w:w="10755" w:type="dxa"/>
+        <w:tblW w:w="10928" w:type="dxa"/>
         <w:jc w:val="center"/>
         <w:tblInd w:w="0" w:type="dxa"/>
         <w:tblBorders>
@@ -333,8 +333,8 @@
         <w:gridCol w:w="630"/>
         <w:gridCol w:w="885"/>
         <w:gridCol w:w="435"/>
-        <w:gridCol w:w="1110"/>
-        <w:gridCol w:w="945"/>
+        <w:gridCol w:w="1280"/>
+        <w:gridCol w:w="948"/>
         <w:gridCol w:w="1065"/>
         <w:gridCol w:w="570"/>
         <w:gridCol w:w="465"/>
@@ -455,7 +455,7 @@
         </w:tc>
         <w:tc>
           <w:tcPr>
-            <w:tcW w:w="1545" w:type="dxa"/>
+            <w:tcW w:w="1715" w:type="dxa"/>
             <w:gridSpan w:val="2"/>
             <w:vMerge w:val="restart"/>
             <w:tcMar>
@@ -723,7 +723,7 @@
         </w:tc>
         <w:tc>
           <w:tcPr>
-            <w:tcW w:w="1545" w:type="dxa"/>
+            <w:tcW w:w="1715" w:type="dxa"/>
             <w:gridSpan w:val="2"/>
             <w:vMerge/>
             <w:tcMar>
@@ -1018,7 +1018,7 @@
         </w:tc>
         <w:tc>
           <w:tcPr>
-            <w:tcW w:w="1545" w:type="dxa"/>
+            <w:tcW w:w="1715" w:type="dxa"/>
             <w:gridSpan w:val="2"/>
             <w:vMerge w:val="restart"/>
             <w:tcMar>
@@ -1349,7 +1349,7 @@
         </w:tc>
         <w:tc>
           <w:tcPr>
-            <w:tcW w:w="1545" w:type="dxa"/>
+            <w:tcW w:w="1715" w:type="dxa"/>
             <w:gridSpan w:val="2"/>
             <w:vMerge/>
             <w:tcMar>
@@ -1699,7 +1699,7 @@
         </w:tc>
         <w:tc>
           <w:tcPr>
-            <w:tcW w:w="1545" w:type="dxa"/>
+            <w:tcW w:w="1715" w:type="dxa"/>
             <w:gridSpan w:val="2"/>
             <w:vMerge/>
             <w:tcMar>
@@ -2011,7 +2011,7 @@
         </w:tc>
         <w:tc>
           <w:tcPr>
-            <w:tcW w:w="1545" w:type="dxa"/>
+            <w:tcW w:w="1715" w:type="dxa"/>
             <w:gridSpan w:val="2"/>
             <w:vMerge/>
             <w:tcMar>
@@ -2248,7 +2248,7 @@
         </w:tc>
         <w:tc>
           <w:tcPr>
-            <w:tcW w:w="2430" w:type="dxa"/>
+            <w:tcW w:w="2600" w:type="dxa"/>
             <w:gridSpan w:val="3"/>
             <w:tcMar>
               <w:top w:w="100" w:type="dxa"/>
@@ -2284,7 +2284,27 @@
                 <w:sz w:val="16"/>
                 <w:szCs w:val="16"/>
               </w:rPr>
-              <w:t>{{STAFF_SIGNATURE}}</w:t>
+              <w:t>{%</w:t>
+            </w:r>
+            <w:proofErr w:type="spellStart"/>
+            <w:r>
+              <w:rPr>
+                <w:b/>
+                <w:bCs/>
+                <w:sz w:val="16"/>
+                <w:szCs w:val="16"/>
+              </w:rPr>
+              <w:t>StaffSignatureImage</w:t>
+            </w:r>
+            <w:proofErr w:type="spellEnd"/>
+            <w:r>
+              <w:rPr>
+                <w:b/>
+                <w:bCs/>
+                <w:sz w:val="16"/>
+                <w:szCs w:val="16"/>
+              </w:rPr>
+              <w:t>%}</w:t>
             </w:r>
           </w:p>
         </w:tc>
@@ -2586,7 +2606,7 @@
         </w:tc>
         <w:tc>
           <w:tcPr>
-            <w:tcW w:w="2430" w:type="dxa"/>
+            <w:tcW w:w="2600" w:type="dxa"/>
             <w:gridSpan w:val="3"/>
             <w:tcMar>
               <w:top w:w="100" w:type="dxa"/>
@@ -2622,7 +2642,27 @@
                 <w:sz w:val="16"/>
                 <w:szCs w:val="16"/>
               </w:rPr>
-              <w:t>{{INDIVIDUAL_SIGNATURE}}</w:t>
+              <w:t>{%</w:t>
+            </w:r>
+            <w:proofErr w:type="spellStart"/>
+            <w:r>
+              <w:rPr>
+                <w:b/>
+                <w:bCs/>
+                <w:sz w:val="16"/>
+                <w:szCs w:val="16"/>
+              </w:rPr>
+              <w:t>IndividualSignatureImage</w:t>
+            </w:r>
+            <w:proofErr w:type="spellEnd"/>
+            <w:r>
+              <w:rPr>
+                <w:b/>
+                <w:bCs/>
+                <w:sz w:val="16"/>
+                <w:szCs w:val="16"/>
+              </w:rPr>
+              <w:t>%}</w:t>
             </w:r>
           </w:p>
         </w:tc>
@@ -3052,7 +3092,7 @@
         </w:tc>
         <w:tc>
           <w:tcPr>
-            <w:tcW w:w="8595" w:type="dxa"/>
+            <w:tcW w:w="8768" w:type="dxa"/>
             <w:gridSpan w:val="11"/>
             <w:tcMar>
               <w:top w:w="100" w:type="dxa"/>
@@ -3116,7 +3156,7 @@
         </w:trPr>
         <w:tc>
           <w:tcPr>
-            <w:tcW w:w="10755" w:type="dxa"/>
+            <w:tcW w:w="10928" w:type="dxa"/>
             <w:gridSpan w:val="14"/>
             <w:tcMar>
               <w:top w:w="100" w:type="dxa"/>
@@ -3162,7 +3202,7 @@
         </w:trPr>
         <w:tc>
           <w:tcPr>
-            <w:tcW w:w="10755" w:type="dxa"/>
+            <w:tcW w:w="10928" w:type="dxa"/>
             <w:gridSpan w:val="14"/>
             <w:tcMar>
               <w:top w:w="100" w:type="dxa"/>
@@ -3293,7 +3333,7 @@
         </w:tc>
         <w:tc>
           <w:tcPr>
-            <w:tcW w:w="7710" w:type="dxa"/>
+            <w:tcW w:w="7883" w:type="dxa"/>
             <w:gridSpan w:val="10"/>
             <w:tcMar>
               <w:top w:w="100" w:type="dxa"/>
@@ -3371,7 +3411,7 @@
         </w:tc>
         <w:tc>
           <w:tcPr>
-            <w:tcW w:w="7710" w:type="dxa"/>
+            <w:tcW w:w="7883" w:type="dxa"/>
             <w:gridSpan w:val="10"/>
             <w:tcMar>
               <w:top w:w="100" w:type="dxa"/>
@@ -3417,7 +3457,7 @@
         </w:trPr>
         <w:tc>
           <w:tcPr>
-            <w:tcW w:w="10755" w:type="dxa"/>
+            <w:tcW w:w="10928" w:type="dxa"/>
             <w:gridSpan w:val="14"/>
             <w:tcMar>
               <w:top w:w="100" w:type="dxa"/>
@@ -3473,7 +3513,7 @@
         </w:trPr>
         <w:tc>
           <w:tcPr>
-            <w:tcW w:w="10755" w:type="dxa"/>
+            <w:tcW w:w="10928" w:type="dxa"/>
             <w:gridSpan w:val="14"/>
             <w:vMerge w:val="restart"/>
             <w:tcMar>
@@ -3635,7 +3675,7 @@
         </w:trPr>
         <w:tc>
           <w:tcPr>
-            <w:tcW w:w="10755" w:type="dxa"/>
+            <w:tcW w:w="10928" w:type="dxa"/>
             <w:gridSpan w:val="14"/>
             <w:vMerge/>
             <w:tcMar>
@@ -3673,7 +3713,7 @@
         </w:trPr>
         <w:tc>
           <w:tcPr>
-            <w:tcW w:w="10755" w:type="dxa"/>
+            <w:tcW w:w="10928" w:type="dxa"/>
             <w:gridSpan w:val="14"/>
             <w:tcMar>
               <w:top w:w="100" w:type="dxa"/>
@@ -3722,7 +3762,7 @@
         </w:trPr>
         <w:tc>
           <w:tcPr>
-            <w:tcW w:w="10755" w:type="dxa"/>
+            <w:tcW w:w="10928" w:type="dxa"/>
             <w:gridSpan w:val="14"/>
             <w:vMerge w:val="restart"/>
             <w:tcMar>
@@ -3884,7 +3924,7 @@
         </w:trPr>
         <w:tc>
           <w:tcPr>
-            <w:tcW w:w="10755" w:type="dxa"/>
+            <w:tcW w:w="10928" w:type="dxa"/>
             <w:gridSpan w:val="14"/>
             <w:vMerge/>
             <w:tcMar>
@@ -3922,7 +3962,7 @@
         </w:trPr>
         <w:tc>
           <w:tcPr>
-            <w:tcW w:w="10755" w:type="dxa"/>
+            <w:tcW w:w="10928" w:type="dxa"/>
             <w:gridSpan w:val="14"/>
             <w:tcMar>
               <w:top w:w="100" w:type="dxa"/>
@@ -3970,7 +4010,7 @@
         </w:trPr>
         <w:tc>
           <w:tcPr>
-            <w:tcW w:w="10755" w:type="dxa"/>
+            <w:tcW w:w="10928" w:type="dxa"/>
             <w:gridSpan w:val="14"/>
             <w:vMerge w:val="restart"/>
             <w:tcMar>
@@ -4132,7 +4172,7 @@
         </w:trPr>
         <w:tc>
           <w:tcPr>
-            <w:tcW w:w="10755" w:type="dxa"/>
+            <w:tcW w:w="10928" w:type="dxa"/>
             <w:gridSpan w:val="14"/>
             <w:vMerge/>
             <w:tcMar>
@@ -4170,7 +4210,7 @@
         </w:trPr>
         <w:tc>
           <w:tcPr>
-            <w:tcW w:w="10755" w:type="dxa"/>
+            <w:tcW w:w="10928" w:type="dxa"/>
             <w:gridSpan w:val="14"/>
             <w:tcMar>
               <w:top w:w="100" w:type="dxa"/>
@@ -4260,7 +4300,7 @@
         </w:tc>
         <w:tc>
           <w:tcPr>
-            <w:tcW w:w="3690" w:type="dxa"/>
+            <w:tcW w:w="3863" w:type="dxa"/>
             <w:gridSpan w:val="4"/>
             <w:tcMar>
               <w:top w:w="100" w:type="dxa"/>
@@ -4447,7 +4487,7 @@
         </w:tc>
         <w:tc>
           <w:tcPr>
-            <w:tcW w:w="2055" w:type="dxa"/>
+            <w:tcW w:w="2228" w:type="dxa"/>
             <w:gridSpan w:val="2"/>
             <w:tcMar>
               <w:top w:w="100" w:type="dxa"/>
@@ -4701,7 +4741,7 @@
         </w:tc>
         <w:tc>
           <w:tcPr>
-            <w:tcW w:w="2055" w:type="dxa"/>
+            <w:tcW w:w="2228" w:type="dxa"/>
             <w:gridSpan w:val="2"/>
             <w:tcMar>
               <w:top w:w="100" w:type="dxa"/>
@@ -4925,7 +4965,7 @@
         </w:tc>
         <w:tc>
           <w:tcPr>
-            <w:tcW w:w="2055" w:type="dxa"/>
+            <w:tcW w:w="2228" w:type="dxa"/>
             <w:gridSpan w:val="2"/>
             <w:tcMar>
               <w:top w:w="100" w:type="dxa"/>
@@ -5255,7 +5295,7 @@
         </w:tc>
         <w:tc>
           <w:tcPr>
-            <w:tcW w:w="2055" w:type="dxa"/>
+            <w:tcW w:w="2228" w:type="dxa"/>
             <w:gridSpan w:val="2"/>
             <w:tcMar>
               <w:top w:w="100" w:type="dxa"/>
@@ -5613,7 +5653,23 @@
                 <w:b/>
                 <w:bCs/>
               </w:rPr>
-              <w:t>Reviewed &amp; Approved by</w:t>
+              <w:t xml:space="preserve">Reviewed &amp; </w:t>
+            </w:r>
+            <w:proofErr w:type="gramStart"/>
+            <w:r>
+              <w:rPr>
+                <w:b/>
+                <w:bCs/>
+              </w:rPr>
+              <w:t>Approved</w:t>
+            </w:r>
+            <w:proofErr w:type="gramEnd"/>
+            <w:r>
+              <w:rPr>
+                <w:b/>
+                <w:bCs/>
+              </w:rPr>
+              <w:t xml:space="preserve"> by</w:t>
             </w:r>
           </w:p>
           <w:p>

</xml_diff>